<commit_message>
yeah coś tam działa :) supcio
</commit_message>
<xml_diff>
--- a/Polecenie_FlightsDB_v2.docx
+++ b/Polecenie_FlightsDB_v2.docx
@@ -1,6 +1,6 @@
 
 <file path=word/document.xml><?xml version="1.0" encoding="utf-8"?>
-<w:document xmlns:wpc="http://schemas.microsoft.com/office/word/2010/wordprocessingCanvas" xmlns:mc="http://schemas.openxmlformats.org/markup-compatibility/2006" xmlns:o="urn:schemas-microsoft-com:office:office" xmlns:r="http://schemas.openxmlformats.org/officeDocument/2006/relationships" xmlns:m="http://schemas.openxmlformats.org/officeDocument/2006/math" xmlns:v="urn:schemas-microsoft-com:vml" xmlns:wp14="http://schemas.microsoft.com/office/word/2010/wordprocessingDrawing" xmlns:wp="http://schemas.openxmlformats.org/drawingml/2006/wordprocessingDrawing" xmlns:w10="urn:schemas-microsoft-com:office:word" xmlns:w="http://schemas.openxmlformats.org/wordprocessingml/2006/main" xmlns:w14="http://schemas.microsoft.com/office/word/2010/wordml" xmlns:w15="http://schemas.microsoft.com/office/word/2012/wordml" xmlns:wpg="http://schemas.microsoft.com/office/word/2010/wordprocessingGroup" xmlns:wpi="http://schemas.microsoft.com/office/word/2010/wordprocessingInk" xmlns:wne="http://schemas.microsoft.com/office/word/2006/wordml" xmlns:wps="http://schemas.microsoft.com/office/word/2010/wordprocessingShape" mc:Ignorable="w14 w15 wp14">
+<w:document xmlns:wpc="http://schemas.microsoft.com/office/word/2010/wordprocessingCanvas" xmlns:cx="http://schemas.microsoft.com/office/drawing/2014/chartex" xmlns:cx1="http://schemas.microsoft.com/office/drawing/2015/9/8/chartex" xmlns:cx2="http://schemas.microsoft.com/office/drawing/2015/10/21/chartex" xmlns:cx3="http://schemas.microsoft.com/office/drawing/2016/5/9/chartex" xmlns:cx4="http://schemas.microsoft.com/office/drawing/2016/5/10/chartex" xmlns:cx5="http://schemas.microsoft.com/office/drawing/2016/5/11/chartex" xmlns:cx6="http://schemas.microsoft.com/office/drawing/2016/5/12/chartex" xmlns:cx7="http://schemas.microsoft.com/office/drawing/2016/5/13/chartex" xmlns:cx8="http://schemas.microsoft.com/office/drawing/2016/5/14/chartex" xmlns:mc="http://schemas.openxmlformats.org/markup-compatibility/2006" xmlns:aink="http://schemas.microsoft.com/office/drawing/2016/ink" xmlns:am3d="http://schemas.microsoft.com/office/drawing/2017/model3d" xmlns:o="urn:schemas-microsoft-com:office:office" xmlns:r="http://schemas.openxmlformats.org/officeDocument/2006/relationships" xmlns:m="http://schemas.openxmlformats.org/officeDocument/2006/math" xmlns:v="urn:schemas-microsoft-com:vml" xmlns:wp14="http://schemas.microsoft.com/office/word/2010/wordprocessingDrawing" xmlns:wp="http://schemas.openxmlformats.org/drawingml/2006/wordprocessingDrawing" xmlns:w10="urn:schemas-microsoft-com:office:word" xmlns:w="http://schemas.openxmlformats.org/wordprocessingml/2006/main" xmlns:w14="http://schemas.microsoft.com/office/word/2010/wordml" xmlns:w15="http://schemas.microsoft.com/office/word/2012/wordml" xmlns:w16cid="http://schemas.microsoft.com/office/word/2016/wordml/cid" xmlns:w16se="http://schemas.microsoft.com/office/word/2015/wordml/symex" xmlns:wpg="http://schemas.microsoft.com/office/word/2010/wordprocessingGroup" xmlns:wpi="http://schemas.microsoft.com/office/word/2010/wordprocessingInk" xmlns:wne="http://schemas.microsoft.com/office/word/2006/wordml" xmlns:wps="http://schemas.microsoft.com/office/word/2010/wordprocessingShape" mc:Ignorable="w14 w15 w16se w16cid wp14">
   <w:body>
     <w:p>
       <w:pPr>
@@ -153,6 +153,7 @@
           <w:szCs w:val="20"/>
         </w:rPr>
       </w:pPr>
+      <w:proofErr w:type="spellStart"/>
       <w:r>
         <w:rPr>
           <w:strike/>
@@ -161,6 +162,7 @@
         </w:rPr>
         <w:t>Airports</w:t>
       </w:r>
+      <w:proofErr w:type="spellEnd"/>
     </w:p>
     <w:p>
       <w:pPr>
@@ -175,6 +177,7 @@
           <w:szCs w:val="20"/>
         </w:rPr>
       </w:pPr>
+      <w:proofErr w:type="spellStart"/>
       <w:r>
         <w:rPr>
           <w:strike/>
@@ -183,6 +186,7 @@
         </w:rPr>
         <w:t>Carriers</w:t>
       </w:r>
+      <w:proofErr w:type="spellEnd"/>
     </w:p>
     <w:p>
       <w:pPr>
@@ -197,6 +201,7 @@
           <w:szCs w:val="20"/>
         </w:rPr>
       </w:pPr>
+      <w:proofErr w:type="spellStart"/>
       <w:r>
         <w:rPr>
           <w:strike/>
@@ -205,6 +210,7 @@
         </w:rPr>
         <w:t>Plane-data</w:t>
       </w:r>
+      <w:proofErr w:type="spellEnd"/>
     </w:p>
     <w:p>
       <w:pPr>
@@ -241,13 +247,23 @@
           <w:szCs w:val="20"/>
         </w:rPr>
       </w:pPr>
-      <w:r>
-        <w:rPr>
-          <w:strike/>
-          <w:sz w:val="20"/>
-          <w:szCs w:val="20"/>
-        </w:rPr>
-        <w:t>FactFlights na podstawie danych z pkt. 1</w:t>
+      <w:proofErr w:type="spellStart"/>
+      <w:r>
+        <w:rPr>
+          <w:strike/>
+          <w:sz w:val="20"/>
+          <w:szCs w:val="20"/>
+        </w:rPr>
+        <w:t>FactFlights</w:t>
+      </w:r>
+      <w:proofErr w:type="spellEnd"/>
+      <w:r>
+        <w:rPr>
+          <w:strike/>
+          <w:sz w:val="20"/>
+          <w:szCs w:val="20"/>
+        </w:rPr>
+        <w:t xml:space="preserve"> na podstawie danych z pkt. 1</w:t>
       </w:r>
     </w:p>
     <w:p>
@@ -263,13 +279,59 @@
           <w:szCs w:val="20"/>
         </w:rPr>
       </w:pPr>
-      <w:r>
-        <w:rPr>
-          <w:strike/>
-          <w:sz w:val="20"/>
-          <w:szCs w:val="20"/>
-        </w:rPr>
-        <w:t>DimAirport, DimCarrier, DimPlane na podstawie danych z pkt. 2</w:t>
+      <w:proofErr w:type="spellStart"/>
+      <w:r>
+        <w:rPr>
+          <w:strike/>
+          <w:sz w:val="20"/>
+          <w:szCs w:val="20"/>
+        </w:rPr>
+        <w:t>DimAirport</w:t>
+      </w:r>
+      <w:proofErr w:type="spellEnd"/>
+      <w:r>
+        <w:rPr>
+          <w:strike/>
+          <w:sz w:val="20"/>
+          <w:szCs w:val="20"/>
+        </w:rPr>
+        <w:t xml:space="preserve">, </w:t>
+      </w:r>
+      <w:proofErr w:type="spellStart"/>
+      <w:r>
+        <w:rPr>
+          <w:strike/>
+          <w:sz w:val="20"/>
+          <w:szCs w:val="20"/>
+        </w:rPr>
+        <w:t>DimCarrier</w:t>
+      </w:r>
+      <w:proofErr w:type="spellEnd"/>
+      <w:r>
+        <w:rPr>
+          <w:strike/>
+          <w:sz w:val="20"/>
+          <w:szCs w:val="20"/>
+        </w:rPr>
+        <w:t xml:space="preserve">, </w:t>
+      </w:r>
+      <w:proofErr w:type="spellStart"/>
+      <w:r>
+        <w:rPr>
+          <w:strike/>
+          <w:sz w:val="20"/>
+          <w:szCs w:val="20"/>
+        </w:rPr>
+        <w:t>DimPlane</w:t>
+      </w:r>
+      <w:proofErr w:type="spellEnd"/>
+      <w:r>
+        <w:rPr>
+          <w:strike/>
+          <w:sz w:val="20"/>
+          <w:szCs w:val="20"/>
+        </w:rPr>
+        <w:t xml:space="preserve"> na podstawie danych z pkt. 2</w:t>
       </w:r>
     </w:p>
     <w:p>
@@ -285,13 +347,23 @@
           <w:szCs w:val="20"/>
         </w:rPr>
       </w:pPr>
-      <w:r>
-        <w:rPr>
-          <w:strike/>
-          <w:sz w:val="20"/>
-          <w:szCs w:val="20"/>
-        </w:rPr>
-        <w:t xml:space="preserve">DimDate </w:t>
+      <w:proofErr w:type="spellStart"/>
+      <w:r>
+        <w:rPr>
+          <w:strike/>
+          <w:sz w:val="20"/>
+          <w:szCs w:val="20"/>
+        </w:rPr>
+        <w:t>DimDate</w:t>
+      </w:r>
+      <w:proofErr w:type="spellEnd"/>
+      <w:r>
+        <w:rPr>
+          <w:strike/>
+          <w:sz w:val="20"/>
+          <w:szCs w:val="20"/>
+        </w:rPr>
+        <w:t xml:space="preserve"> </w:t>
       </w:r>
       <w:r>
         <w:rPr>
@@ -593,6 +665,7 @@
           <w:szCs w:val="20"/>
         </w:rPr>
       </w:pPr>
+      <w:bookmarkStart w:id="0" w:name="_GoBack"/>
       <w:r>
         <w:rPr>
           <w:strike/>
@@ -618,6 +691,7 @@
         <w:t>UNIQUE</w:t>
       </w:r>
     </w:p>
+    <w:bookmarkEnd w:id="0"/>
     <w:p>
       <w:pPr>
         <w:pStyle w:val="Akapitzlist"/>
@@ -733,8 +807,36 @@
           <w:sz w:val="20"/>
           <w:szCs w:val="20"/>
         </w:rPr>
-        <w:t>, osobna procedura dla każdego z wymiarów. Procedurę wywoływać w paczce za pomocą Execute SQL Task</w:t>
-      </w:r>
+        <w:t xml:space="preserve">, osobna procedura dla każdego z wymiarów. Procedurę wywoływać w paczce za pomocą </w:t>
+      </w:r>
+      <w:proofErr w:type="spellStart"/>
+      <w:r>
+        <w:rPr>
+          <w:strike/>
+          <w:sz w:val="20"/>
+          <w:szCs w:val="20"/>
+        </w:rPr>
+        <w:t>Execute</w:t>
+      </w:r>
+      <w:proofErr w:type="spellEnd"/>
+      <w:r>
+        <w:rPr>
+          <w:strike/>
+          <w:sz w:val="20"/>
+          <w:szCs w:val="20"/>
+        </w:rPr>
+        <w:t xml:space="preserve"> SQL </w:t>
+      </w:r>
+      <w:proofErr w:type="spellStart"/>
+      <w:r>
+        <w:rPr>
+          <w:strike/>
+          <w:sz w:val="20"/>
+          <w:szCs w:val="20"/>
+        </w:rPr>
+        <w:t>Task</w:t>
+      </w:r>
+      <w:proofErr w:type="spellEnd"/>
     </w:p>
     <w:p>
       <w:pPr>
@@ -783,8 +885,17 @@
           <w:sz w:val="20"/>
           <w:szCs w:val="20"/>
         </w:rPr>
-        <w:t>Utworzyć jedną tabelę faktów FactFlights</w:t>
-      </w:r>
+        <w:t xml:space="preserve">Utworzyć jedną tabelę faktów </w:t>
+      </w:r>
+      <w:proofErr w:type="spellStart"/>
+      <w:r>
+        <w:rPr>
+          <w:sz w:val="20"/>
+          <w:szCs w:val="20"/>
+        </w:rPr>
+        <w:t>FactFlights</w:t>
+      </w:r>
+      <w:proofErr w:type="spellEnd"/>
       <w:r>
         <w:rPr>
           <w:sz w:val="20"/>
@@ -879,7 +990,23 @@
           <w:sz w:val="20"/>
           <w:szCs w:val="20"/>
         </w:rPr>
-        <w:t>W DataFlow dla faktów wykonać następujące transformacje:</w:t>
+        <w:t xml:space="preserve">W </w:t>
+      </w:r>
+      <w:proofErr w:type="spellStart"/>
+      <w:r>
+        <w:rPr>
+          <w:sz w:val="20"/>
+          <w:szCs w:val="20"/>
+        </w:rPr>
+        <w:t>DataFlow</w:t>
+      </w:r>
+      <w:proofErr w:type="spellEnd"/>
+      <w:r>
+        <w:rPr>
+          <w:sz w:val="20"/>
+          <w:szCs w:val="20"/>
+        </w:rPr>
+        <w:t xml:space="preserve"> dla faktów wykonać następujące transformacje:</w:t>
       </w:r>
     </w:p>
     <w:p>
@@ -960,7 +1087,23 @@
           <w:sz w:val="20"/>
           <w:szCs w:val="20"/>
         </w:rPr>
-        <w:t>Za pomocą Lookup’ów pobrać klucze surogatowe wymiarów</w:t>
+        <w:t xml:space="preserve">Za pomocą </w:t>
+      </w:r>
+      <w:proofErr w:type="spellStart"/>
+      <w:r>
+        <w:rPr>
+          <w:sz w:val="20"/>
+          <w:szCs w:val="20"/>
+        </w:rPr>
+        <w:t>Lookup’ów</w:t>
+      </w:r>
+      <w:proofErr w:type="spellEnd"/>
+      <w:r>
+        <w:rPr>
+          <w:sz w:val="20"/>
+          <w:szCs w:val="20"/>
+        </w:rPr>
+        <w:t xml:space="preserve"> pobrać klucze surogatowe wymiarów</w:t>
       </w:r>
     </w:p>
     <w:p>
@@ -1052,12 +1195,14 @@
           <w:numId w:val="1"/>
         </w:numPr>
         <w:rPr>
-          <w:sz w:val="20"/>
-          <w:szCs w:val="20"/>
-        </w:rPr>
-      </w:pPr>
-      <w:r>
-        <w:rPr>
+          <w:strike/>
+          <w:sz w:val="20"/>
+          <w:szCs w:val="20"/>
+        </w:rPr>
+      </w:pPr>
+      <w:r>
+        <w:rPr>
+          <w:strike/>
           <w:sz w:val="20"/>
           <w:szCs w:val="20"/>
         </w:rPr>
@@ -1081,7 +1226,23 @@
           <w:sz w:val="20"/>
           <w:szCs w:val="20"/>
         </w:rPr>
-        <w:t>W pętli ForEach pobiera wszystkie pliki z f</w:t>
+        <w:t xml:space="preserve">W pętli </w:t>
+      </w:r>
+      <w:proofErr w:type="spellStart"/>
+      <w:r>
+        <w:rPr>
+          <w:sz w:val="20"/>
+          <w:szCs w:val="20"/>
+        </w:rPr>
+        <w:t>ForEach</w:t>
+      </w:r>
+      <w:proofErr w:type="spellEnd"/>
+      <w:r>
+        <w:rPr>
+          <w:sz w:val="20"/>
+          <w:szCs w:val="20"/>
+        </w:rPr>
+        <w:t xml:space="preserve"> pobiera wszystkie pliki z f</w:t>
       </w:r>
       <w:r>
         <w:rPr>
@@ -1177,7 +1338,25 @@
           <w:sz w:val="20"/>
           <w:szCs w:val="20"/>
         </w:rPr>
-        <w:t>, pobierając ustawić język na English (United States)</w:t>
+        <w:t xml:space="preserve">, pobierając ustawić język na English (United </w:t>
+      </w:r>
+      <w:proofErr w:type="spellStart"/>
+      <w:r>
+        <w:rPr>
+          <w:strike/>
+          <w:sz w:val="20"/>
+          <w:szCs w:val="20"/>
+        </w:rPr>
+        <w:t>States</w:t>
+      </w:r>
+      <w:proofErr w:type="spellEnd"/>
+      <w:r>
+        <w:rPr>
+          <w:strike/>
+          <w:sz w:val="20"/>
+          <w:szCs w:val="20"/>
+        </w:rPr>
+        <w:t>)</w:t>
       </w:r>
     </w:p>
     <w:p>
@@ -1193,13 +1372,41 @@
           <w:szCs w:val="20"/>
         </w:rPr>
       </w:pPr>
-      <w:r>
-        <w:rPr>
-          <w:strike/>
-          <w:sz w:val="20"/>
-          <w:szCs w:val="20"/>
-        </w:rPr>
-        <w:t>Latitude/Longtitude pobrać jako NUMERIC 1</w:t>
+      <w:proofErr w:type="spellStart"/>
+      <w:r>
+        <w:rPr>
+          <w:strike/>
+          <w:sz w:val="20"/>
+          <w:szCs w:val="20"/>
+        </w:rPr>
+        <w:t>Latitude</w:t>
+      </w:r>
+      <w:proofErr w:type="spellEnd"/>
+      <w:r>
+        <w:rPr>
+          <w:strike/>
+          <w:sz w:val="20"/>
+          <w:szCs w:val="20"/>
+        </w:rPr>
+        <w:t>/</w:t>
+      </w:r>
+      <w:proofErr w:type="spellStart"/>
+      <w:r>
+        <w:rPr>
+          <w:strike/>
+          <w:sz w:val="20"/>
+          <w:szCs w:val="20"/>
+        </w:rPr>
+        <w:t>Longtitude</w:t>
+      </w:r>
+      <w:proofErr w:type="spellEnd"/>
+      <w:r>
+        <w:rPr>
+          <w:strike/>
+          <w:sz w:val="20"/>
+          <w:szCs w:val="20"/>
+        </w:rPr>
+        <w:t xml:space="preserve"> pobrać jako NUMERIC 1</w:t>
       </w:r>
       <w:r>
         <w:rPr>
@@ -1237,7 +1444,25 @@
           <w:sz w:val="20"/>
           <w:szCs w:val="20"/>
         </w:rPr>
-        <w:t>W pliku csv przed załadowaniem p</w:t>
+        <w:t xml:space="preserve">W pliku </w:t>
+      </w:r>
+      <w:proofErr w:type="spellStart"/>
+      <w:r>
+        <w:rPr>
+          <w:strike/>
+          <w:sz w:val="20"/>
+          <w:szCs w:val="20"/>
+        </w:rPr>
+        <w:t>csv</w:t>
+      </w:r>
+      <w:proofErr w:type="spellEnd"/>
+      <w:r>
+        <w:rPr>
+          <w:strike/>
+          <w:sz w:val="20"/>
+          <w:szCs w:val="20"/>
+        </w:rPr>
+        <w:t xml:space="preserve"> przed załadowaniem p</w:t>
       </w:r>
       <w:r>
         <w:rPr>
@@ -1316,7 +1541,25 @@
           <w:szCs w:val="20"/>
         </w:rPr>
         <w:tab/>
-        <w:t>DBN,"W. H. \"Bud\" Barron ","Dublin","GA","USA",32.56445806,-82.98525556)</w:t>
+        <w:t xml:space="preserve">DBN,"W. H. \"Bud\" </w:t>
+      </w:r>
+      <w:proofErr w:type="spellStart"/>
+      <w:r>
+        <w:rPr>
+          <w:strike/>
+          <w:sz w:val="20"/>
+          <w:szCs w:val="20"/>
+        </w:rPr>
+        <w:t>Barron</w:t>
+      </w:r>
+      <w:proofErr w:type="spellEnd"/>
+      <w:r>
+        <w:rPr>
+          <w:strike/>
+          <w:sz w:val="20"/>
+          <w:szCs w:val="20"/>
+        </w:rPr>
+        <w:t xml:space="preserve"> ","Dublin","GA","USA",32.56445806,-82.98525556)</w:t>
       </w:r>
     </w:p>
     <w:p>
@@ -1354,7 +1597,25 @@
           <w:sz w:val="20"/>
           <w:szCs w:val="20"/>
         </w:rPr>
-        <w:t>DBN,"W. H. Bud Barron ","Dublin","GA","USA",32.56445806,-82.98525556</w:t>
+        <w:t xml:space="preserve">DBN,"W. H. Bud </w:t>
+      </w:r>
+      <w:proofErr w:type="spellStart"/>
+      <w:r>
+        <w:rPr>
+          <w:strike/>
+          <w:sz w:val="20"/>
+          <w:szCs w:val="20"/>
+        </w:rPr>
+        <w:t>Barron</w:t>
+      </w:r>
+      <w:proofErr w:type="spellEnd"/>
+      <w:r>
+        <w:rPr>
+          <w:strike/>
+          <w:sz w:val="20"/>
+          <w:szCs w:val="20"/>
+        </w:rPr>
+        <w:t xml:space="preserve"> ","Dublin","GA","USA",32.56445806,-82.98525556</w:t>
       </w:r>
     </w:p>
     <w:p>
@@ -1388,19 +1649,19 @@
           <w:numId w:val="1"/>
         </w:numPr>
         <w:rPr>
-          <w:sz w:val="20"/>
-          <w:szCs w:val="20"/>
-        </w:rPr>
-      </w:pPr>
-      <w:r>
-        <w:rPr>
+          <w:strike/>
+          <w:sz w:val="20"/>
+          <w:szCs w:val="20"/>
+        </w:rPr>
+      </w:pPr>
+      <w:r>
+        <w:rPr>
+          <w:strike/>
           <w:sz w:val="20"/>
           <w:szCs w:val="20"/>
         </w:rPr>
         <w:t>W bazie danych utworzyć schemat [raporty]</w:t>
       </w:r>
-      <w:bookmarkStart w:id="0" w:name="_GoBack"/>
-      <w:bookmarkEnd w:id="0"/>
     </w:p>
     <w:p>
       <w:pPr>
@@ -1443,7 +1704,7 @@
 </file>
 
 <file path=word/endnotes.xml><?xml version="1.0" encoding="utf-8"?>
-<w:endnotes xmlns:wpc="http://schemas.microsoft.com/office/word/2010/wordprocessingCanvas" xmlns:mc="http://schemas.openxmlformats.org/markup-compatibility/2006" xmlns:o="urn:schemas-microsoft-com:office:office" xmlns:r="http://schemas.openxmlformats.org/officeDocument/2006/relationships" xmlns:m="http://schemas.openxmlformats.org/officeDocument/2006/math" xmlns:v="urn:schemas-microsoft-com:vml" xmlns:wp14="http://schemas.microsoft.com/office/word/2010/wordprocessingDrawing" xmlns:wp="http://schemas.openxmlformats.org/drawingml/2006/wordprocessingDrawing" xmlns:w10="urn:schemas-microsoft-com:office:word" xmlns:w="http://schemas.openxmlformats.org/wordprocessingml/2006/main" xmlns:w14="http://schemas.microsoft.com/office/word/2010/wordml" xmlns:w15="http://schemas.microsoft.com/office/word/2012/wordml" xmlns:wpg="http://schemas.microsoft.com/office/word/2010/wordprocessingGroup" xmlns:wpi="http://schemas.microsoft.com/office/word/2010/wordprocessingInk" xmlns:wne="http://schemas.microsoft.com/office/word/2006/wordml" xmlns:wps="http://schemas.microsoft.com/office/word/2010/wordprocessingShape" mc:Ignorable="w14 w15 wp14">
+<w:endnotes xmlns:wpc="http://schemas.microsoft.com/office/word/2010/wordprocessingCanvas" xmlns:cx="http://schemas.microsoft.com/office/drawing/2014/chartex" xmlns:cx1="http://schemas.microsoft.com/office/drawing/2015/9/8/chartex" xmlns:cx2="http://schemas.microsoft.com/office/drawing/2015/10/21/chartex" xmlns:cx3="http://schemas.microsoft.com/office/drawing/2016/5/9/chartex" xmlns:cx4="http://schemas.microsoft.com/office/drawing/2016/5/10/chartex" xmlns:cx5="http://schemas.microsoft.com/office/drawing/2016/5/11/chartex" xmlns:cx6="http://schemas.microsoft.com/office/drawing/2016/5/12/chartex" xmlns:cx7="http://schemas.microsoft.com/office/drawing/2016/5/13/chartex" xmlns:cx8="http://schemas.microsoft.com/office/drawing/2016/5/14/chartex" xmlns:mc="http://schemas.openxmlformats.org/markup-compatibility/2006" xmlns:aink="http://schemas.microsoft.com/office/drawing/2016/ink" xmlns:am3d="http://schemas.microsoft.com/office/drawing/2017/model3d" xmlns:o="urn:schemas-microsoft-com:office:office" xmlns:r="http://schemas.openxmlformats.org/officeDocument/2006/relationships" xmlns:m="http://schemas.openxmlformats.org/officeDocument/2006/math" xmlns:v="urn:schemas-microsoft-com:vml" xmlns:wp14="http://schemas.microsoft.com/office/word/2010/wordprocessingDrawing" xmlns:wp="http://schemas.openxmlformats.org/drawingml/2006/wordprocessingDrawing" xmlns:w10="urn:schemas-microsoft-com:office:word" xmlns:w="http://schemas.openxmlformats.org/wordprocessingml/2006/main" xmlns:w14="http://schemas.microsoft.com/office/word/2010/wordml" xmlns:w15="http://schemas.microsoft.com/office/word/2012/wordml" xmlns:w16cid="http://schemas.microsoft.com/office/word/2016/wordml/cid" xmlns:w16se="http://schemas.microsoft.com/office/word/2015/wordml/symex" xmlns:wpg="http://schemas.microsoft.com/office/word/2010/wordprocessingGroup" xmlns:wpi="http://schemas.microsoft.com/office/word/2010/wordprocessingInk" xmlns:wne="http://schemas.microsoft.com/office/word/2006/wordml" xmlns:wps="http://schemas.microsoft.com/office/word/2010/wordprocessingShape" mc:Ignorable="w14 w15 w16se w16cid wp14">
   <w:endnote w:type="separator" w:id="-1">
     <w:p>
       <w:pPr>
@@ -1468,7 +1729,7 @@
 </file>
 
 <file path=word/footnotes.xml><?xml version="1.0" encoding="utf-8"?>
-<w:footnotes xmlns:wpc="http://schemas.microsoft.com/office/word/2010/wordprocessingCanvas" xmlns:mc="http://schemas.openxmlformats.org/markup-compatibility/2006" xmlns:o="urn:schemas-microsoft-com:office:office" xmlns:r="http://schemas.openxmlformats.org/officeDocument/2006/relationships" xmlns:m="http://schemas.openxmlformats.org/officeDocument/2006/math" xmlns:v="urn:schemas-microsoft-com:vml" xmlns:wp14="http://schemas.microsoft.com/office/word/2010/wordprocessingDrawing" xmlns:wp="http://schemas.openxmlformats.org/drawingml/2006/wordprocessingDrawing" xmlns:w10="urn:schemas-microsoft-com:office:word" xmlns:w="http://schemas.openxmlformats.org/wordprocessingml/2006/main" xmlns:w14="http://schemas.microsoft.com/office/word/2010/wordml" xmlns:w15="http://schemas.microsoft.com/office/word/2012/wordml" xmlns:wpg="http://schemas.microsoft.com/office/word/2010/wordprocessingGroup" xmlns:wpi="http://schemas.microsoft.com/office/word/2010/wordprocessingInk" xmlns:wne="http://schemas.microsoft.com/office/word/2006/wordml" xmlns:wps="http://schemas.microsoft.com/office/word/2010/wordprocessingShape" mc:Ignorable="w14 w15 wp14">
+<w:footnotes xmlns:wpc="http://schemas.microsoft.com/office/word/2010/wordprocessingCanvas" xmlns:cx="http://schemas.microsoft.com/office/drawing/2014/chartex" xmlns:cx1="http://schemas.microsoft.com/office/drawing/2015/9/8/chartex" xmlns:cx2="http://schemas.microsoft.com/office/drawing/2015/10/21/chartex" xmlns:cx3="http://schemas.microsoft.com/office/drawing/2016/5/9/chartex" xmlns:cx4="http://schemas.microsoft.com/office/drawing/2016/5/10/chartex" xmlns:cx5="http://schemas.microsoft.com/office/drawing/2016/5/11/chartex" xmlns:cx6="http://schemas.microsoft.com/office/drawing/2016/5/12/chartex" xmlns:cx7="http://schemas.microsoft.com/office/drawing/2016/5/13/chartex" xmlns:cx8="http://schemas.microsoft.com/office/drawing/2016/5/14/chartex" xmlns:mc="http://schemas.openxmlformats.org/markup-compatibility/2006" xmlns:aink="http://schemas.microsoft.com/office/drawing/2016/ink" xmlns:am3d="http://schemas.microsoft.com/office/drawing/2017/model3d" xmlns:o="urn:schemas-microsoft-com:office:office" xmlns:r="http://schemas.openxmlformats.org/officeDocument/2006/relationships" xmlns:m="http://schemas.openxmlformats.org/officeDocument/2006/math" xmlns:v="urn:schemas-microsoft-com:vml" xmlns:wp14="http://schemas.microsoft.com/office/word/2010/wordprocessingDrawing" xmlns:wp="http://schemas.openxmlformats.org/drawingml/2006/wordprocessingDrawing" xmlns:w10="urn:schemas-microsoft-com:office:word" xmlns:w="http://schemas.openxmlformats.org/wordprocessingml/2006/main" xmlns:w14="http://schemas.microsoft.com/office/word/2010/wordml" xmlns:w15="http://schemas.microsoft.com/office/word/2012/wordml" xmlns:w16cid="http://schemas.microsoft.com/office/word/2016/wordml/cid" xmlns:w16se="http://schemas.microsoft.com/office/word/2015/wordml/symex" xmlns:wpg="http://schemas.microsoft.com/office/word/2010/wordprocessingGroup" xmlns:wpi="http://schemas.microsoft.com/office/word/2010/wordprocessingInk" xmlns:wne="http://schemas.microsoft.com/office/word/2006/wordml" xmlns:wps="http://schemas.microsoft.com/office/word/2010/wordprocessingShape" mc:Ignorable="w14 w15 w16se w16cid wp14">
   <w:footnote w:type="separator" w:id="-1">
     <w:p>
       <w:pPr>
@@ -1493,7 +1754,7 @@
 </file>
 
 <file path=word/header1.xml><?xml version="1.0" encoding="utf-8"?>
-<w:hdr xmlns:wpc="http://schemas.microsoft.com/office/word/2010/wordprocessingCanvas" xmlns:mc="http://schemas.openxmlformats.org/markup-compatibility/2006" xmlns:o="urn:schemas-microsoft-com:office:office" xmlns:r="http://schemas.openxmlformats.org/officeDocument/2006/relationships" xmlns:m="http://schemas.openxmlformats.org/officeDocument/2006/math" xmlns:v="urn:schemas-microsoft-com:vml" xmlns:wp14="http://schemas.microsoft.com/office/word/2010/wordprocessingDrawing" xmlns:wp="http://schemas.openxmlformats.org/drawingml/2006/wordprocessingDrawing" xmlns:w10="urn:schemas-microsoft-com:office:word" xmlns:w="http://schemas.openxmlformats.org/wordprocessingml/2006/main" xmlns:w14="http://schemas.microsoft.com/office/word/2010/wordml" xmlns:w15="http://schemas.microsoft.com/office/word/2012/wordml" xmlns:wpg="http://schemas.microsoft.com/office/word/2010/wordprocessingGroup" xmlns:wpi="http://schemas.microsoft.com/office/word/2010/wordprocessingInk" xmlns:wne="http://schemas.microsoft.com/office/word/2006/wordml" xmlns:wps="http://schemas.microsoft.com/office/word/2010/wordprocessingShape" mc:Ignorable="w14 w15 wp14">
+<w:hdr xmlns:wpc="http://schemas.microsoft.com/office/word/2010/wordprocessingCanvas" xmlns:cx="http://schemas.microsoft.com/office/drawing/2014/chartex" xmlns:cx1="http://schemas.microsoft.com/office/drawing/2015/9/8/chartex" xmlns:cx2="http://schemas.microsoft.com/office/drawing/2015/10/21/chartex" xmlns:cx3="http://schemas.microsoft.com/office/drawing/2016/5/9/chartex" xmlns:cx4="http://schemas.microsoft.com/office/drawing/2016/5/10/chartex" xmlns:cx5="http://schemas.microsoft.com/office/drawing/2016/5/11/chartex" xmlns:cx6="http://schemas.microsoft.com/office/drawing/2016/5/12/chartex" xmlns:cx7="http://schemas.microsoft.com/office/drawing/2016/5/13/chartex" xmlns:cx8="http://schemas.microsoft.com/office/drawing/2016/5/14/chartex" xmlns:mc="http://schemas.openxmlformats.org/markup-compatibility/2006" xmlns:aink="http://schemas.microsoft.com/office/drawing/2016/ink" xmlns:am3d="http://schemas.microsoft.com/office/drawing/2017/model3d" xmlns:o="urn:schemas-microsoft-com:office:office" xmlns:r="http://schemas.openxmlformats.org/officeDocument/2006/relationships" xmlns:m="http://schemas.openxmlformats.org/officeDocument/2006/math" xmlns:v="urn:schemas-microsoft-com:vml" xmlns:wp14="http://schemas.microsoft.com/office/word/2010/wordprocessingDrawing" xmlns:wp="http://schemas.openxmlformats.org/drawingml/2006/wordprocessingDrawing" xmlns:w10="urn:schemas-microsoft-com:office:word" xmlns:w="http://schemas.openxmlformats.org/wordprocessingml/2006/main" xmlns:w14="http://schemas.microsoft.com/office/word/2010/wordml" xmlns:w15="http://schemas.microsoft.com/office/word/2012/wordml" xmlns:w16cid="http://schemas.microsoft.com/office/word/2016/wordml/cid" xmlns:w16se="http://schemas.microsoft.com/office/word/2015/wordml/symex" xmlns:wpg="http://schemas.microsoft.com/office/word/2010/wordprocessingGroup" xmlns:wpi="http://schemas.microsoft.com/office/word/2010/wordprocessingInk" xmlns:wne="http://schemas.microsoft.com/office/word/2006/wordml" xmlns:wps="http://schemas.microsoft.com/office/word/2010/wordprocessingShape" mc:Ignorable="w14 w15 w16se w16cid wp14">
   <w:p>
     <w:pPr>
       <w:pStyle w:val="Nagwek"/>
@@ -1506,7 +1767,7 @@
 </file>
 
 <file path=word/numbering.xml><?xml version="1.0" encoding="utf-8"?>
-<w:numbering xmlns:wpc="http://schemas.microsoft.com/office/word/2010/wordprocessingCanvas" xmlns:mc="http://schemas.openxmlformats.org/markup-compatibility/2006" xmlns:o="urn:schemas-microsoft-com:office:office" xmlns:r="http://schemas.openxmlformats.org/officeDocument/2006/relationships" xmlns:m="http://schemas.openxmlformats.org/officeDocument/2006/math" xmlns:v="urn:schemas-microsoft-com:vml" xmlns:wp14="http://schemas.microsoft.com/office/word/2010/wordprocessingDrawing" xmlns:wp="http://schemas.openxmlformats.org/drawingml/2006/wordprocessingDrawing" xmlns:w10="urn:schemas-microsoft-com:office:word" xmlns:w="http://schemas.openxmlformats.org/wordprocessingml/2006/main" xmlns:w14="http://schemas.microsoft.com/office/word/2010/wordml" xmlns:w15="http://schemas.microsoft.com/office/word/2012/wordml" xmlns:wpg="http://schemas.microsoft.com/office/word/2010/wordprocessingGroup" xmlns:wpi="http://schemas.microsoft.com/office/word/2010/wordprocessingInk" xmlns:wne="http://schemas.microsoft.com/office/word/2006/wordml" xmlns:wps="http://schemas.microsoft.com/office/word/2010/wordprocessingShape" mc:Ignorable="w14 w15 wp14">
+<w:numbering xmlns:wpc="http://schemas.microsoft.com/office/word/2010/wordprocessingCanvas" xmlns:cx="http://schemas.microsoft.com/office/drawing/2014/chartex" xmlns:cx1="http://schemas.microsoft.com/office/drawing/2015/9/8/chartex" xmlns:cx2="http://schemas.microsoft.com/office/drawing/2015/10/21/chartex" xmlns:cx3="http://schemas.microsoft.com/office/drawing/2016/5/9/chartex" xmlns:cx4="http://schemas.microsoft.com/office/drawing/2016/5/10/chartex" xmlns:cx5="http://schemas.microsoft.com/office/drawing/2016/5/11/chartex" xmlns:cx6="http://schemas.microsoft.com/office/drawing/2016/5/12/chartex" xmlns:cx7="http://schemas.microsoft.com/office/drawing/2016/5/13/chartex" xmlns:cx8="http://schemas.microsoft.com/office/drawing/2016/5/14/chartex" xmlns:mc="http://schemas.openxmlformats.org/markup-compatibility/2006" xmlns:aink="http://schemas.microsoft.com/office/drawing/2016/ink" xmlns:am3d="http://schemas.microsoft.com/office/drawing/2017/model3d" xmlns:o="urn:schemas-microsoft-com:office:office" xmlns:r="http://schemas.openxmlformats.org/officeDocument/2006/relationships" xmlns:m="http://schemas.openxmlformats.org/officeDocument/2006/math" xmlns:v="urn:schemas-microsoft-com:vml" xmlns:wp14="http://schemas.microsoft.com/office/word/2010/wordprocessingDrawing" xmlns:wp="http://schemas.openxmlformats.org/drawingml/2006/wordprocessingDrawing" xmlns:w10="urn:schemas-microsoft-com:office:word" xmlns:w="http://schemas.openxmlformats.org/wordprocessingml/2006/main" xmlns:w14="http://schemas.microsoft.com/office/word/2010/wordml" xmlns:w15="http://schemas.microsoft.com/office/word/2012/wordml" xmlns:w16cid="http://schemas.microsoft.com/office/word/2016/wordml/cid" xmlns:w16se="http://schemas.microsoft.com/office/word/2015/wordml/symex" xmlns:wpg="http://schemas.microsoft.com/office/word/2010/wordprocessingGroup" xmlns:wpi="http://schemas.microsoft.com/office/word/2010/wordprocessingInk" xmlns:wne="http://schemas.microsoft.com/office/word/2006/wordml" xmlns:wps="http://schemas.microsoft.com/office/word/2010/wordprocessingShape" mc:Ignorable="w14 w15 w16se w16cid wp14">
   <w:abstractNum w:abstractNumId="0" w15:restartNumberingAfterBreak="0">
     <w:nsid w:val="13B1143A"/>
     <w:multiLevelType w:val="hybridMultilevel"/>
@@ -1603,7 +1864,7 @@
 </file>
 
 <file path=word/styles.xml><?xml version="1.0" encoding="utf-8"?>
-<w:styles xmlns:mc="http://schemas.openxmlformats.org/markup-compatibility/2006" xmlns:r="http://schemas.openxmlformats.org/officeDocument/2006/relationships" xmlns:w="http://schemas.openxmlformats.org/wordprocessingml/2006/main" xmlns:w14="http://schemas.microsoft.com/office/word/2010/wordml" xmlns:w15="http://schemas.microsoft.com/office/word/2012/wordml" mc:Ignorable="w14 w15">
+<w:styles xmlns:mc="http://schemas.openxmlformats.org/markup-compatibility/2006" xmlns:r="http://schemas.openxmlformats.org/officeDocument/2006/relationships" xmlns:w="http://schemas.openxmlformats.org/wordprocessingml/2006/main" xmlns:w14="http://schemas.microsoft.com/office/word/2010/wordml" xmlns:w15="http://schemas.microsoft.com/office/word/2012/wordml" xmlns:w16cid="http://schemas.microsoft.com/office/word/2016/wordml/cid" xmlns:w16se="http://schemas.microsoft.com/office/word/2015/wordml/symex" mc:Ignorable="w14 w15 w16se w16cid">
   <w:docDefaults>
     <w:rPrDefault>
       <w:rPr>
@@ -1619,7 +1880,7 @@
       </w:pPr>
     </w:pPrDefault>
   </w:docDefaults>
-  <w:latentStyles w:defLockedState="0" w:defUIPriority="99" w:defSemiHidden="0" w:defUnhideWhenUsed="0" w:defQFormat="0" w:count="371">
+  <w:latentStyles w:defLockedState="0" w:defUIPriority="99" w:defSemiHidden="0" w:defUnhideWhenUsed="0" w:defQFormat="0" w:count="375">
     <w:lsdException w:name="Normal" w:uiPriority="0" w:qFormat="1"/>
     <w:lsdException w:name="heading 1" w:uiPriority="9" w:qFormat="1"/>
     <w:lsdException w:name="heading 2" w:semiHidden="1" w:uiPriority="9" w:unhideWhenUsed="1" w:qFormat="1"/>
@@ -1725,7 +1986,6 @@
     <w:lsdException w:name="HTML Sample" w:semiHidden="1" w:unhideWhenUsed="1"/>
     <w:lsdException w:name="HTML Typewriter" w:semiHidden="1" w:unhideWhenUsed="1"/>
     <w:lsdException w:name="HTML Variable" w:semiHidden="1" w:unhideWhenUsed="1"/>
-    <w:lsdException w:name="Normal Table" w:semiHidden="1" w:unhideWhenUsed="1"/>
     <w:lsdException w:name="annotation subject" w:semiHidden="1" w:unhideWhenUsed="1"/>
     <w:lsdException w:name="No List" w:semiHidden="1" w:unhideWhenUsed="1"/>
     <w:lsdException w:name="Outline List 1" w:semiHidden="1" w:unhideWhenUsed="1"/>
@@ -1769,10 +2029,8 @@
     <w:lsdException w:name="Table Elegant" w:semiHidden="1" w:unhideWhenUsed="1"/>
     <w:lsdException w:name="Table Professional" w:semiHidden="1" w:unhideWhenUsed="1"/>
     <w:lsdException w:name="Table Subtle 1" w:semiHidden="1" w:unhideWhenUsed="1"/>
-    <w:lsdException w:name="Table Subtle 2" w:semiHidden="1" w:unhideWhenUsed="1"/>
     <w:lsdException w:name="Table Web 1" w:semiHidden="1" w:unhideWhenUsed="1"/>
     <w:lsdException w:name="Table Web 2" w:semiHidden="1" w:unhideWhenUsed="1"/>
-    <w:lsdException w:name="Table Web 3" w:semiHidden="1" w:unhideWhenUsed="1"/>
     <w:lsdException w:name="Balloon Text" w:semiHidden="1" w:unhideWhenUsed="1"/>
     <w:lsdException w:name="Table Grid" w:uiPriority="39"/>
     <w:lsdException w:name="Table Theme" w:semiHidden="1" w:unhideWhenUsed="1"/>
@@ -1991,6 +2249,10 @@
     <w:lsdException w:name="List Table 5 Dark Accent 6" w:uiPriority="50"/>
     <w:lsdException w:name="List Table 6 Colorful Accent 6" w:uiPriority="51"/>
     <w:lsdException w:name="List Table 7 Colorful Accent 6" w:uiPriority="52"/>
+    <w:lsdException w:name="Mention" w:semiHidden="1" w:unhideWhenUsed="1"/>
+    <w:lsdException w:name="Smart Hyperlink" w:semiHidden="1" w:unhideWhenUsed="1"/>
+    <w:lsdException w:name="Hashtag" w:semiHidden="1" w:unhideWhenUsed="1"/>
+    <w:lsdException w:name="Unresolved Mention" w:semiHidden="1" w:unhideWhenUsed="1"/>
   </w:latentStyles>
   <w:style w:type="paragraph" w:default="1" w:styleId="Normalny">
     <w:name w:val="Normal"/>
@@ -2034,8 +2296,8 @@
       <w:u w:val="single"/>
     </w:rPr>
   </w:style>
-  <w:style w:type="character" w:customStyle="1" w:styleId="UnresolvedMention">
-    <w:name w:val="Unresolved Mention"/>
+  <w:style w:type="character" w:customStyle="1" w:styleId="Nierozpoznanawzmianka1">
+    <w:name w:val="Nierozpoznana wzmianka1"/>
     <w:basedOn w:val="Domylnaczcionkaakapitu"/>
     <w:uiPriority w:val="99"/>
     <w:semiHidden/>

</xml_diff>